<commit_message>
Updated assets and user's manual
</commit_message>
<xml_diff>
--- a/assets/User's Manual.docx
+++ b/assets/User's Manual.docx
@@ -304,16 +304,16 @@
           <w:noProof/>
         </w:rPr>
         <w:drawing>
-          <wp:anchor distT="0" distB="0" distL="114300" distR="114300" simplePos="0" relativeHeight="251662336" behindDoc="0" locked="0" layoutInCell="1" allowOverlap="1" wp14:anchorId="2C081BC7" wp14:editId="6BED6135">
+          <wp:anchor distT="0" distB="0" distL="114300" distR="114300" simplePos="0" relativeHeight="251662336" behindDoc="0" locked="0" layoutInCell="1" allowOverlap="1" wp14:anchorId="2C081BC7" wp14:editId="01301490">
             <wp:simplePos x="0" y="0"/>
             <wp:positionH relativeFrom="column">
-              <wp:posOffset>2787015</wp:posOffset>
+              <wp:posOffset>3074035</wp:posOffset>
             </wp:positionH>
             <wp:positionV relativeFrom="paragraph">
-              <wp:posOffset>50800</wp:posOffset>
+              <wp:posOffset>53975</wp:posOffset>
             </wp:positionV>
-            <wp:extent cx="3138170" cy="2018030"/>
-            <wp:effectExtent l="0" t="0" r="5080" b="1270"/>
+            <wp:extent cx="3150870" cy="2026285"/>
+            <wp:effectExtent l="0" t="0" r="0" b="0"/>
             <wp:wrapSquare wrapText="bothSides"/>
             <wp:docPr id="650676241" name="Picture 1"/>
             <wp:cNvGraphicFramePr>
@@ -341,7 +341,7 @@
                   <pic:spPr>
                     <a:xfrm>
                       <a:off x="0" y="0"/>
-                      <a:ext cx="3138170" cy="2018030"/>
+                      <a:ext cx="3150870" cy="2026285"/>
                     </a:xfrm>
                     <a:prstGeom prst="rect">
                       <a:avLst/>
@@ -476,6 +476,9 @@
         </w:rPr>
       </w:pPr>
       <w:r>
+        <w:rPr>
+          <w:noProof/>
+        </w:rPr>
         <w:drawing>
           <wp:anchor distT="0" distB="0" distL="114300" distR="114300" simplePos="0" relativeHeight="251665408" behindDoc="0" locked="0" layoutInCell="1" allowOverlap="1" wp14:anchorId="78184F90" wp14:editId="3C296189">
             <wp:simplePos x="0" y="0"/>
@@ -704,6 +707,9 @@
         <w:pStyle w:val="NoSpacing"/>
       </w:pPr>
       <w:r>
+        <w:rPr>
+          <w:noProof/>
+        </w:rPr>
         <w:drawing>
           <wp:inline distT="0" distB="0" distL="0" distR="0" wp14:anchorId="77B25859" wp14:editId="324F19C4">
             <wp:extent cx="6371539" cy="2477821"/>
@@ -751,6 +757,9 @@
         <w:pStyle w:val="NoSpacing"/>
       </w:pPr>
       <w:r>
+        <w:rPr>
+          <w:noProof/>
+        </w:rPr>
         <w:drawing>
           <wp:anchor distT="0" distB="0" distL="114300" distR="114300" simplePos="0" relativeHeight="251663360" behindDoc="0" locked="0" layoutInCell="1" allowOverlap="1" wp14:anchorId="210647D9" wp14:editId="61408F9E">
             <wp:simplePos x="0" y="0"/>
@@ -972,6 +981,7 @@
         <w:rPr>
           <w:b/>
           <w:bCs/>
+          <w:noProof/>
         </w:rPr>
         <w:drawing>
           <wp:anchor distT="0" distB="0" distL="114300" distR="114300" simplePos="0" relativeHeight="251664384" behindDoc="0" locked="0" layoutInCell="1" allowOverlap="1" wp14:anchorId="7C4E32BD" wp14:editId="04D29C2F">
@@ -1201,6 +1211,76 @@
       </w:r>
       <w:r>
         <w:t xml:space="preserve"> – This feature is currently under development.</w:t>
+      </w:r>
+    </w:p>
+    <w:p>
+      <w:pPr>
+        <w:pStyle w:val="NoSpacing"/>
+        <w:rPr>
+          <w:b/>
+          <w:bCs/>
+        </w:rPr>
+      </w:pPr>
+    </w:p>
+    <w:p>
+      <w:pPr>
+        <w:pStyle w:val="NoSpacing"/>
+        <w:rPr>
+          <w:b/>
+          <w:bCs/>
+        </w:rPr>
+      </w:pPr>
+    </w:p>
+    <w:p>
+      <w:pPr>
+        <w:pStyle w:val="NoSpacing"/>
+        <w:rPr>
+          <w:b/>
+          <w:bCs/>
+        </w:rPr>
+      </w:pPr>
+    </w:p>
+    <w:p>
+      <w:pPr>
+        <w:pStyle w:val="NoSpacing"/>
+        <w:rPr>
+          <w:rStyle w:val="Strong"/>
+          <w:rFonts w:ascii="Arial" w:hAnsi="Arial" w:cs="Arial"/>
+          <w:sz w:val="28"/>
+          <w:szCs w:val="28"/>
+        </w:rPr>
+      </w:pPr>
+      <w:r>
+        <w:rPr>
+          <w:rStyle w:val="Strong"/>
+          <w:rFonts w:ascii="Arial" w:hAnsi="Arial" w:cs="Arial"/>
+          <w:sz w:val="28"/>
+          <w:szCs w:val="28"/>
+        </w:rPr>
+        <w:t>Compatibility &amp; Use Cases</w:t>
+      </w:r>
+    </w:p>
+    <w:p>
+      <w:pPr>
+        <w:pStyle w:val="NoSpacing"/>
+        <w:rPr>
+          <w:b/>
+          <w:bCs/>
+        </w:rPr>
+      </w:pPr>
+    </w:p>
+    <w:p>
+      <w:pPr>
+        <w:pStyle w:val="NoSpacing"/>
+        <w:rPr>
+          <w:rFonts w:ascii="Arial" w:hAnsi="Arial" w:cs="Arial"/>
+        </w:rPr>
+      </w:pPr>
+      <w:r>
+        <w:rPr>
+          <w:rFonts w:ascii="Arial" w:hAnsi="Arial" w:cs="Arial"/>
+        </w:rPr>
+        <w:t>Ingenuity supports fully quantized (int8) TensorFlow Lite ML models based on fully connected feed-forward neural networks. Its inference engine is optimized to utilize the AI hardware accelerators and internal memory of the ESP32-S3 microcontroller.</w:t>
       </w:r>
     </w:p>
     <w:sectPr>

</xml_diff>